<commit_message>
Updated text in index.md
</commit_message>
<xml_diff>
--- a/docs/work/overview.docx
+++ b/docs/work/overview.docx
@@ -394,7 +394,21 @@
           <w:sz w:val="24"/>
           <w:szCs w:val="24"/>
         </w:rPr>
-        <w:t>night sky or the highly technical imagines produced by telescopes like The Giant Magellan Telescope</w:t>
+        <w:t xml:space="preserve">night sky or the highly technical </w:t>
+      </w:r>
+      <w:r>
+        <w:rPr>
+          <w:sz w:val="24"/>
+          <w:szCs w:val="24"/>
+        </w:rPr>
+        <w:t>images</w:t>
+      </w:r>
+      <w:r>
+        <w:rPr>
+          <w:sz w:val="24"/>
+          <w:szCs w:val="24"/>
+        </w:rPr>
+        <w:t xml:space="preserve"> produced by telescopes like The Giant Magellan Telescope</w:t>
       </w:r>
       <w:r>
         <w:rPr>
@@ -415,7 +429,21 @@
           <w:sz w:val="24"/>
           <w:szCs w:val="24"/>
         </w:rPr>
-        <w:t xml:space="preserve">we’ve got you covered. Easily share the captivating imagines you take alongside with the </w:t>
+        <w:t xml:space="preserve">we’ve got you covered. Easily share the captivating </w:t>
+      </w:r>
+      <w:r>
+        <w:rPr>
+          <w:sz w:val="24"/>
+          <w:szCs w:val="24"/>
+        </w:rPr>
+        <w:t>images</w:t>
+      </w:r>
+      <w:r>
+        <w:rPr>
+          <w:sz w:val="24"/>
+          <w:szCs w:val="24"/>
+        </w:rPr>
+        <w:t xml:space="preserve"> you take alongside with the </w:t>
       </w:r>
       <w:r>
         <w:rPr>

</xml_diff>